<commit_message>
add activity information for optimizer
</commit_message>
<xml_diff>
--- a/Doc/符号表设计格式.docx
+++ b/Doc/符号表设计格式.docx
@@ -136,22 +136,23 @@
         </w:tblBorders>
         <w:tblCellMar>
           <w:top w:w="55" w:type="dxa"/>
-          <w:left w:w="51" w:type="dxa"/>
+          <w:left w:w="50" w:type="dxa"/>
           <w:bottom w:w="55" w:type="dxa"/>
           <w:right w:w="55" w:type="dxa"/>
         </w:tblCellMar>
       </w:tblPr>
       <w:tblGrid>
-        <w:gridCol w:w="2493"/>
-        <w:gridCol w:w="2493"/>
-        <w:gridCol w:w="2493"/>
-        <w:gridCol w:w="2492"/>
+        <w:gridCol w:w="1994"/>
+        <w:gridCol w:w="1995"/>
+        <w:gridCol w:w="1995"/>
+        <w:gridCol w:w="1994"/>
+        <w:gridCol w:w="1993"/>
       </w:tblGrid>
       <w:tr>
         <w:trPr/>
         <w:tc>
           <w:tcPr>
-            <w:tcW w:w="2493" w:type="dxa"/>
+            <w:tcW w:w="1994" w:type="dxa"/>
             <w:tcBorders>
               <w:top w:val="single" w:sz="2" w:space="0" w:color="000000"/>
               <w:left w:val="single" w:sz="2" w:space="0" w:color="000000"/>
@@ -173,7 +174,7 @@
         </w:tc>
         <w:tc>
           <w:tcPr>
-            <w:tcW w:w="2493" w:type="dxa"/>
+            <w:tcW w:w="1995" w:type="dxa"/>
             <w:tcBorders>
               <w:top w:val="single" w:sz="2" w:space="0" w:color="000000"/>
               <w:left w:val="single" w:sz="2" w:space="0" w:color="000000"/>
@@ -203,7 +204,7 @@
         </w:tc>
         <w:tc>
           <w:tcPr>
-            <w:tcW w:w="2493" w:type="dxa"/>
+            <w:tcW w:w="1995" w:type="dxa"/>
             <w:tcBorders>
               <w:top w:val="single" w:sz="2" w:space="0" w:color="000000"/>
               <w:left w:val="single" w:sz="2" w:space="0" w:color="000000"/>
@@ -233,14 +234,12 @@
         </w:tc>
         <w:tc>
           <w:tcPr>
-            <w:tcW w:w="2492" w:type="dxa"/>
-            <w:tcBorders>
-              <w:top w:val="single" w:sz="2" w:space="0" w:color="000000"/>
-              <w:left w:val="single" w:sz="2" w:space="0" w:color="000000"/>
-              <w:bottom w:val="single" w:sz="2" w:space="0" w:color="000000"/>
-              <w:right w:val="single" w:sz="2" w:space="0" w:color="000000"/>
-              <w:insideH w:val="single" w:sz="2" w:space="0" w:color="000000"/>
-              <w:insideV w:val="single" w:sz="2" w:space="0" w:color="000000"/>
+            <w:tcW w:w="1994" w:type="dxa"/>
+            <w:tcBorders>
+              <w:top w:val="single" w:sz="2" w:space="0" w:color="000000"/>
+              <w:left w:val="single" w:sz="2" w:space="0" w:color="000000"/>
+              <w:bottom w:val="single" w:sz="2" w:space="0" w:color="000000"/>
+              <w:insideH w:val="single" w:sz="2" w:space="0" w:color="000000"/>
             </w:tcBorders>
             <w:shd w:fill="auto" w:val="clear"/>
           </w:tcPr>
@@ -268,6 +267,54 @@
             <w:r>
               <w:rPr/>
               <w:t>)</w:t>
+            </w:r>
+          </w:p>
+        </w:tc>
+        <w:tc>
+          <w:tcPr>
+            <w:tcW w:w="1993" w:type="dxa"/>
+            <w:tcBorders>
+              <w:top w:val="single" w:sz="2" w:space="0" w:color="000000"/>
+              <w:left w:val="single" w:sz="2" w:space="0" w:color="000000"/>
+              <w:bottom w:val="single" w:sz="2" w:space="0" w:color="000000"/>
+              <w:right w:val="single" w:sz="2" w:space="0" w:color="000000"/>
+              <w:insideH w:val="single" w:sz="2" w:space="0" w:color="000000"/>
+              <w:insideV w:val="single" w:sz="2" w:space="0" w:color="000000"/>
+            </w:tcBorders>
+            <w:shd w:fill="auto" w:val="clear"/>
+          </w:tcPr>
+          <w:p>
+            <w:pPr>
+              <w:pStyle w:val="TableContents"/>
+              <w:rPr/>
+            </w:pPr>
+            <w:r>
+              <w:rPr/>
+              <w:t>Activity:bool(</w:t>
+            </w:r>
+            <w:r>
+              <w:rPr/>
+              <w:t>变量活跃信息</w:t>
+            </w:r>
+            <w:r>
+              <w:rPr/>
+              <w:t>,</w:t>
+            </w:r>
+            <w:r>
+              <w:rPr/>
+              <w:t>只有变量有意义</w:t>
+            </w:r>
+            <w:r>
+              <w:rPr/>
+              <w:t>,</w:t>
+            </w:r>
+            <w:r>
+              <w:rPr/>
+              <w:t>默认为</w:t>
+            </w:r>
+            <w:r>
+              <w:rPr/>
+              <w:t>true)</w:t>
             </w:r>
           </w:p>
         </w:tc>
@@ -294,7 +341,7 @@
         </w:tblBorders>
         <w:tblCellMar>
           <w:top w:w="55" w:type="dxa"/>
-          <w:left w:w="51" w:type="dxa"/>
+          <w:left w:w="50" w:type="dxa"/>
           <w:bottom w:w="55" w:type="dxa"/>
           <w:right w:w="55" w:type="dxa"/>
         </w:tblCellMar>
@@ -526,6 +573,57 @@
             </w:pPr>
             <w:r>
               <w:rPr/>
+              <w:t>setActivity(int position, bool activity)</w:t>
+            </w:r>
+          </w:p>
+        </w:tc>
+        <w:tc>
+          <w:tcPr>
+            <w:tcW w:w="5294" w:type="dxa"/>
+            <w:tcBorders>
+              <w:left w:val="single" w:sz="2" w:space="0" w:color="000000"/>
+              <w:right w:val="single" w:sz="2" w:space="0" w:color="000000"/>
+              <w:insideV w:val="single" w:sz="2" w:space="0" w:color="000000"/>
+            </w:tcBorders>
+            <w:shd w:fill="auto" w:val="clear"/>
+          </w:tcPr>
+          <w:p>
+            <w:pPr>
+              <w:pStyle w:val="TableContents"/>
+              <w:rPr/>
+            </w:pPr>
+            <w:r>
+              <w:rPr/>
+              <w:t>设置</w:t>
+            </w:r>
+            <w:r>
+              <w:rPr/>
+              <w:t>Activity</w:t>
+            </w:r>
+            <w:r>
+              <w:rPr/>
+              <w:t>项</w:t>
+            </w:r>
+          </w:p>
+        </w:tc>
+      </w:tr>
+      <w:tr>
+        <w:trPr/>
+        <w:tc>
+          <w:tcPr>
+            <w:tcW w:w="4677" w:type="dxa"/>
+            <w:tcBorders>
+              <w:left w:val="single" w:sz="2" w:space="0" w:color="000000"/>
+            </w:tcBorders>
+            <w:shd w:fill="auto" w:val="clear"/>
+          </w:tcPr>
+          <w:p>
+            <w:pPr>
+              <w:pStyle w:val="TableContents"/>
+              <w:rPr/>
+            </w:pPr>
+            <w:r>
+              <w:rPr/>
               <w:t>find(string name)</w:t>
             </w:r>
           </w:p>
@@ -745,8 +843,6 @@
             <w:tcBorders>
               <w:top w:val="single" w:sz="2" w:space="0" w:color="000000"/>
               <w:left w:val="single" w:sz="2" w:space="0" w:color="000000"/>
-              <w:bottom w:val="single" w:sz="2" w:space="0" w:color="000000"/>
-              <w:insideH w:val="single" w:sz="2" w:space="0" w:color="000000"/>
             </w:tcBorders>
             <w:shd w:fill="auto" w:val="clear"/>
           </w:tcPr>
@@ -767,9 +863,7 @@
             <w:tcBorders>
               <w:top w:val="single" w:sz="2" w:space="0" w:color="000000"/>
               <w:left w:val="single" w:sz="2" w:space="0" w:color="000000"/>
-              <w:bottom w:val="single" w:sz="2" w:space="0" w:color="000000"/>
-              <w:right w:val="single" w:sz="2" w:space="0" w:color="000000"/>
-              <w:insideH w:val="single" w:sz="2" w:space="0" w:color="000000"/>
+              <w:right w:val="single" w:sz="2" w:space="0" w:color="000000"/>
               <w:insideV w:val="single" w:sz="2" w:space="0" w:color="000000"/>
             </w:tcBorders>
             <w:shd w:fill="auto" w:val="clear"/>
@@ -794,6 +888,69 @@
             <w:r>
               <w:rPr/>
               <w:t>Category</w:t>
+            </w:r>
+            <w:r>
+              <w:rPr/>
+              <w:t>值</w:t>
+            </w:r>
+          </w:p>
+        </w:tc>
+      </w:tr>
+      <w:tr>
+        <w:trPr/>
+        <w:tc>
+          <w:tcPr>
+            <w:tcW w:w="4677" w:type="dxa"/>
+            <w:tcBorders>
+              <w:left w:val="single" w:sz="2" w:space="0" w:color="000000"/>
+              <w:bottom w:val="single" w:sz="2" w:space="0" w:color="000000"/>
+              <w:insideH w:val="single" w:sz="2" w:space="0" w:color="000000"/>
+            </w:tcBorders>
+            <w:shd w:fill="auto" w:val="clear"/>
+          </w:tcPr>
+          <w:p>
+            <w:pPr>
+              <w:pStyle w:val="TableContents"/>
+              <w:rPr/>
+            </w:pPr>
+            <w:r>
+              <w:rPr/>
+              <w:t>getActivity(int position)</w:t>
+            </w:r>
+          </w:p>
+        </w:tc>
+        <w:tc>
+          <w:tcPr>
+            <w:tcW w:w="5294" w:type="dxa"/>
+            <w:tcBorders>
+              <w:left w:val="single" w:sz="2" w:space="0" w:color="000000"/>
+              <w:bottom w:val="single" w:sz="2" w:space="0" w:color="000000"/>
+              <w:right w:val="single" w:sz="2" w:space="0" w:color="000000"/>
+              <w:insideH w:val="single" w:sz="2" w:space="0" w:color="000000"/>
+              <w:insideV w:val="single" w:sz="2" w:space="0" w:color="000000"/>
+            </w:tcBorders>
+            <w:shd w:fill="auto" w:val="clear"/>
+          </w:tcPr>
+          <w:p>
+            <w:pPr>
+              <w:pStyle w:val="TableContents"/>
+              <w:rPr/>
+            </w:pPr>
+            <w:r>
+              <w:rPr/>
+              <w:t>返回</w:t>
+            </w:r>
+            <w:r>
+              <w:rPr/>
+              <w:t>position</w:t>
+            </w:r>
+            <w:r>
+              <w:rPr/>
+              <w:t>位置的</w:t>
+            </w:r>
+            <w:r>
+              <w:rPr/>
+              <w:t>Activity</w:t>
             </w:r>
             <w:r>
               <w:rPr/>
@@ -864,20 +1021,21 @@
         </w:tblBorders>
         <w:tblCellMar>
           <w:top w:w="55" w:type="dxa"/>
-          <w:left w:w="51" w:type="dxa"/>
+          <w:left w:w="50" w:type="dxa"/>
           <w:bottom w:w="55" w:type="dxa"/>
           <w:right w:w="55" w:type="dxa"/>
         </w:tblCellMar>
       </w:tblPr>
       <w:tblGrid>
-        <w:gridCol w:w="4986"/>
-        <w:gridCol w:w="4985"/>
+        <w:gridCol w:w="3324"/>
+        <w:gridCol w:w="3324"/>
+        <w:gridCol w:w="3323"/>
       </w:tblGrid>
       <w:tr>
         <w:trPr/>
         <w:tc>
           <w:tcPr>
-            <w:tcW w:w="4986" w:type="dxa"/>
+            <w:tcW w:w="3324" w:type="dxa"/>
             <w:tcBorders>
               <w:top w:val="single" w:sz="2" w:space="0" w:color="000000"/>
               <w:left w:val="single" w:sz="2" w:space="0" w:color="000000"/>
@@ -907,14 +1065,12 @@
         </w:tc>
         <w:tc>
           <w:tcPr>
-            <w:tcW w:w="4985" w:type="dxa"/>
-            <w:tcBorders>
-              <w:top w:val="single" w:sz="2" w:space="0" w:color="000000"/>
-              <w:left w:val="single" w:sz="2" w:space="0" w:color="000000"/>
-              <w:bottom w:val="single" w:sz="2" w:space="0" w:color="000000"/>
-              <w:right w:val="single" w:sz="2" w:space="0" w:color="000000"/>
-              <w:insideH w:val="single" w:sz="2" w:space="0" w:color="000000"/>
-              <w:insideV w:val="single" w:sz="2" w:space="0" w:color="000000"/>
+            <w:tcW w:w="3324" w:type="dxa"/>
+            <w:tcBorders>
+              <w:top w:val="single" w:sz="2" w:space="0" w:color="000000"/>
+              <w:left w:val="single" w:sz="2" w:space="0" w:color="000000"/>
+              <w:bottom w:val="single" w:sz="2" w:space="0" w:color="000000"/>
+              <w:insideH w:val="single" w:sz="2" w:space="0" w:color="000000"/>
             </w:tcBorders>
             <w:shd w:fill="auto" w:val="clear"/>
           </w:tcPr>
@@ -930,6 +1086,38 @@
             <w:r>
               <w:rPr/>
               <w:t>偏移量</w:t>
+            </w:r>
+            <w:r>
+              <w:rPr/>
+              <w:t>)</w:t>
+            </w:r>
+          </w:p>
+        </w:tc>
+        <w:tc>
+          <w:tcPr>
+            <w:tcW w:w="3323" w:type="dxa"/>
+            <w:tcBorders>
+              <w:top w:val="single" w:sz="2" w:space="0" w:color="000000"/>
+              <w:left w:val="single" w:sz="2" w:space="0" w:color="000000"/>
+              <w:bottom w:val="single" w:sz="2" w:space="0" w:color="000000"/>
+              <w:right w:val="single" w:sz="2" w:space="0" w:color="000000"/>
+              <w:insideH w:val="single" w:sz="2" w:space="0" w:color="000000"/>
+              <w:insideV w:val="single" w:sz="2" w:space="0" w:color="000000"/>
+            </w:tcBorders>
+            <w:shd w:fill="auto" w:val="clear"/>
+          </w:tcPr>
+          <w:p>
+            <w:pPr>
+              <w:pStyle w:val="TableContents"/>
+              <w:rPr/>
+            </w:pPr>
+            <w:r>
+              <w:rPr/>
+              <w:t>Activity:bool(</w:t>
+            </w:r>
+            <w:r>
+              <w:rPr/>
+              <w:t>活跃信息</w:t>
             </w:r>
             <w:r>
               <w:rPr/>
@@ -960,7 +1148,7 @@
         </w:tblBorders>
         <w:tblCellMar>
           <w:top w:w="55" w:type="dxa"/>
-          <w:left w:w="51" w:type="dxa"/>
+          <w:left w:w="50" w:type="dxa"/>
           <w:bottom w:w="55" w:type="dxa"/>
           <w:right w:w="55" w:type="dxa"/>
         </w:tblCellMar>
@@ -1090,6 +1278,61 @@
             </w:pPr>
             <w:r>
               <w:rPr/>
+              <w:t>setActivity(bool activity)</w:t>
+            </w:r>
+          </w:p>
+        </w:tc>
+        <w:tc>
+          <w:tcPr>
+            <w:tcW w:w="4985" w:type="dxa"/>
+            <w:tcBorders>
+              <w:left w:val="single" w:sz="2" w:space="0" w:color="000000"/>
+              <w:right w:val="single" w:sz="2" w:space="0" w:color="000000"/>
+              <w:insideV w:val="single" w:sz="2" w:space="0" w:color="000000"/>
+            </w:tcBorders>
+            <w:shd w:fill="auto" w:val="clear"/>
+          </w:tcPr>
+          <w:p>
+            <w:pPr>
+              <w:pStyle w:val="TableContents"/>
+              <w:rPr/>
+            </w:pPr>
+            <w:r>
+              <w:rPr/>
+              <w:t>设置活跃信息</w:t>
+            </w:r>
+            <w:r>
+              <w:rPr/>
+              <w:t>(</w:t>
+            </w:r>
+            <w:r>
+              <w:rPr/>
+              <w:t>默认不设置初始化为</w:t>
+            </w:r>
+            <w:r>
+              <w:rPr/>
+              <w:t>true)</w:t>
+            </w:r>
+          </w:p>
+        </w:tc>
+      </w:tr>
+      <w:tr>
+        <w:trPr/>
+        <w:tc>
+          <w:tcPr>
+            <w:tcW w:w="4986" w:type="dxa"/>
+            <w:tcBorders>
+              <w:left w:val="single" w:sz="2" w:space="0" w:color="000000"/>
+            </w:tcBorders>
+            <w:shd w:fill="auto" w:val="clear"/>
+          </w:tcPr>
+          <w:p>
+            <w:pPr>
+              <w:pStyle w:val="TableContents"/>
+              <w:rPr/>
+            </w:pPr>
+            <w:r>
+              <w:rPr/>
               <w:t>getCategory()</w:t>
             </w:r>
           </w:p>
@@ -1132,8 +1375,6 @@
             <w:tcBorders>
               <w:top w:val="single" w:sz="2" w:space="0" w:color="000000"/>
               <w:left w:val="single" w:sz="2" w:space="0" w:color="000000"/>
-              <w:bottom w:val="single" w:sz="2" w:space="0" w:color="000000"/>
-              <w:insideH w:val="single" w:sz="2" w:space="0" w:color="000000"/>
             </w:tcBorders>
             <w:shd w:fill="auto" w:val="clear"/>
           </w:tcPr>
@@ -1154,9 +1395,7 @@
             <w:tcBorders>
               <w:top w:val="single" w:sz="2" w:space="0" w:color="000000"/>
               <w:left w:val="single" w:sz="2" w:space="0" w:color="000000"/>
-              <w:bottom w:val="single" w:sz="2" w:space="0" w:color="000000"/>
-              <w:right w:val="single" w:sz="2" w:space="0" w:color="000000"/>
-              <w:insideH w:val="single" w:sz="2" w:space="0" w:color="000000"/>
+              <w:right w:val="single" w:sz="2" w:space="0" w:color="000000"/>
               <w:insideV w:val="single" w:sz="2" w:space="0" w:color="000000"/>
             </w:tcBorders>
             <w:shd w:fill="auto" w:val="clear"/>
@@ -1177,6 +1416,53 @@
             <w:r>
               <w:rPr/>
               <w:t>值</w:t>
+            </w:r>
+          </w:p>
+        </w:tc>
+      </w:tr>
+      <w:tr>
+        <w:trPr/>
+        <w:tc>
+          <w:tcPr>
+            <w:tcW w:w="4986" w:type="dxa"/>
+            <w:tcBorders>
+              <w:left w:val="single" w:sz="2" w:space="0" w:color="000000"/>
+              <w:bottom w:val="single" w:sz="2" w:space="0" w:color="000000"/>
+              <w:insideH w:val="single" w:sz="2" w:space="0" w:color="000000"/>
+            </w:tcBorders>
+            <w:shd w:fill="auto" w:val="clear"/>
+          </w:tcPr>
+          <w:p>
+            <w:pPr>
+              <w:pStyle w:val="TableContents"/>
+              <w:rPr/>
+            </w:pPr>
+            <w:r>
+              <w:rPr/>
+              <w:t>getActivity()</w:t>
+            </w:r>
+          </w:p>
+        </w:tc>
+        <w:tc>
+          <w:tcPr>
+            <w:tcW w:w="4985" w:type="dxa"/>
+            <w:tcBorders>
+              <w:left w:val="single" w:sz="2" w:space="0" w:color="000000"/>
+              <w:bottom w:val="single" w:sz="2" w:space="0" w:color="000000"/>
+              <w:right w:val="single" w:sz="2" w:space="0" w:color="000000"/>
+              <w:insideH w:val="single" w:sz="2" w:space="0" w:color="000000"/>
+              <w:insideV w:val="single" w:sz="2" w:space="0" w:color="000000"/>
+            </w:tcBorders>
+            <w:shd w:fill="auto" w:val="clear"/>
+          </w:tcPr>
+          <w:p>
+            <w:pPr>
+              <w:pStyle w:val="TableContents"/>
+              <w:rPr/>
+            </w:pPr>
+            <w:r>
+              <w:rPr/>
+              <w:t>返回活跃信息</w:t>
             </w:r>
           </w:p>
         </w:tc>
@@ -1234,7 +1520,7 @@
         </w:tblBorders>
         <w:tblCellMar>
           <w:top w:w="55" w:type="dxa"/>
-          <w:left w:w="51" w:type="dxa"/>
+          <w:left w:w="50" w:type="dxa"/>
           <w:bottom w:w="55" w:type="dxa"/>
           <w:right w:w="55" w:type="dxa"/>
         </w:tblCellMar>
@@ -1347,7 +1633,7 @@
         </w:tblBorders>
         <w:tblCellMar>
           <w:top w:w="55" w:type="dxa"/>
-          <w:left w:w="51" w:type="dxa"/>
+          <w:left w:w="50" w:type="dxa"/>
           <w:bottom w:w="55" w:type="dxa"/>
           <w:right w:w="55" w:type="dxa"/>
         </w:tblCellMar>
@@ -1664,7 +1950,7 @@
         </w:tblBorders>
         <w:tblCellMar>
           <w:top w:w="55" w:type="dxa"/>
-          <w:left w:w="51" w:type="dxa"/>
+          <w:left w:w="50" w:type="dxa"/>
           <w:bottom w:w="55" w:type="dxa"/>
           <w:right w:w="55" w:type="dxa"/>
         </w:tblCellMar>
@@ -1730,7 +2016,7 @@
         </w:tblBorders>
         <w:tblCellMar>
           <w:top w:w="55" w:type="dxa"/>
-          <w:left w:w="51" w:type="dxa"/>
+          <w:left w:w="50" w:type="dxa"/>
           <w:bottom w:w="55" w:type="dxa"/>
           <w:right w:w="55" w:type="dxa"/>
         </w:tblCellMar>
@@ -1951,7 +2237,7 @@
         </w:tblBorders>
         <w:tblCellMar>
           <w:top w:w="55" w:type="dxa"/>
-          <w:left w:w="54" w:type="dxa"/>
+          <w:left w:w="53" w:type="dxa"/>
           <w:bottom w:w="55" w:type="dxa"/>
           <w:right w:w="55" w:type="dxa"/>
         </w:tblCellMar>
@@ -1960,7 +2246,7 @@
         <w:gridCol w:w="2493"/>
         <w:gridCol w:w="2493"/>
         <w:gridCol w:w="2493"/>
-        <w:gridCol w:w="2493"/>
+        <w:gridCol w:w="2492"/>
       </w:tblGrid>
       <w:tr>
         <w:trPr/>
@@ -2044,7 +2330,7 @@
         </w:tc>
         <w:tc>
           <w:tcPr>
-            <w:tcW w:w="2493" w:type="dxa"/>
+            <w:tcW w:w="2492" w:type="dxa"/>
             <w:tcBorders>
               <w:top w:val="single" w:sz="2" w:space="0" w:color="000000"/>
               <w:left w:val="single" w:sz="2" w:space="0" w:color="000000"/>
@@ -2072,6 +2358,50 @@
         </w:tc>
       </w:tr>
     </w:tbl>
+    <w:p>
+      <w:pPr>
+        <w:pStyle w:val="Normal"/>
+        <w:rPr>
+          <w:color w:val="FFFFFF"/>
+          <w:sz w:val="24"/>
+          <w:szCs w:val="24"/>
+          <w:highlight w:val="red"/>
+        </w:rPr>
+      </w:pPr>
+      <w:r>
+        <w:rPr>
+          <w:b w:val="false"/>
+          <w:bCs w:val="false"/>
+          <w:color w:val="FFFFFF"/>
+          <w:sz w:val="24"/>
+          <w:szCs w:val="24"/>
+          <w:highlight w:val="red"/>
+        </w:rPr>
+        <w:t>四元式里面操作数和目标均为</w:t>
+      </w:r>
+      <w:r>
+        <w:rPr>
+          <w:b w:val="false"/>
+          <w:bCs w:val="false"/>
+          <w:color w:val="FFFFFF"/>
+          <w:sz w:val="24"/>
+          <w:szCs w:val="24"/>
+          <w:highlight w:val="red"/>
+        </w:rPr>
+        <w:t>token</w:t>
+      </w:r>
+      <w:r>
+        <w:rPr>
+          <w:b w:val="false"/>
+          <w:bCs w:val="false"/>
+          <w:color w:val="FFFFFF"/>
+          <w:sz w:val="24"/>
+          <w:szCs w:val="24"/>
+          <w:highlight w:val="red"/>
+        </w:rPr>
+        <w:t>信息</w:t>
+      </w:r>
+    </w:p>
     <w:p>
       <w:pPr>
         <w:pStyle w:val="Normal"/>
@@ -2106,14 +2436,14 @@
         </w:tblBorders>
         <w:tblCellMar>
           <w:top w:w="55" w:type="dxa"/>
-          <w:left w:w="54" w:type="dxa"/>
+          <w:left w:w="53" w:type="dxa"/>
           <w:bottom w:w="55" w:type="dxa"/>
           <w:right w:w="55" w:type="dxa"/>
         </w:tblCellMar>
       </w:tblPr>
       <w:tblGrid>
         <w:gridCol w:w="4986"/>
-        <w:gridCol w:w="4986"/>
+        <w:gridCol w:w="4985"/>
       </w:tblGrid>
       <w:tr>
         <w:trPr/>
@@ -2141,25 +2471,82 @@
         </w:tc>
         <w:tc>
           <w:tcPr>
+            <w:tcW w:w="4985" w:type="dxa"/>
+            <w:tcBorders>
+              <w:top w:val="single" w:sz="2" w:space="0" w:color="000000"/>
+              <w:left w:val="single" w:sz="2" w:space="0" w:color="000000"/>
+              <w:bottom w:val="single" w:sz="2" w:space="0" w:color="000000"/>
+              <w:right w:val="single" w:sz="2" w:space="0" w:color="000000"/>
+              <w:insideH w:val="single" w:sz="2" w:space="0" w:color="000000"/>
+              <w:insideV w:val="single" w:sz="2" w:space="0" w:color="000000"/>
+            </w:tcBorders>
+            <w:shd w:fill="auto" w:val="clear"/>
+          </w:tcPr>
+          <w:p>
+            <w:pPr>
+              <w:pStyle w:val="TableContents"/>
+              <w:rPr/>
+            </w:pPr>
+            <w:r>
+              <w:rPr/>
+              <w:t>插入一条新的四元式</w:t>
+            </w:r>
+          </w:p>
+        </w:tc>
+      </w:tr>
+      <w:tr>
+        <w:trPr/>
+        <w:tc>
+          <w:tcPr>
             <w:tcW w:w="4986" w:type="dxa"/>
             <w:tcBorders>
               <w:top w:val="single" w:sz="2" w:space="0" w:color="000000"/>
               <w:left w:val="single" w:sz="2" w:space="0" w:color="000000"/>
               <w:bottom w:val="single" w:sz="2" w:space="0" w:color="000000"/>
-              <w:right w:val="single" w:sz="2" w:space="0" w:color="000000"/>
-              <w:insideH w:val="single" w:sz="2" w:space="0" w:color="000000"/>
-              <w:insideV w:val="single" w:sz="2" w:space="0" w:color="000000"/>
-            </w:tcBorders>
-            <w:shd w:fill="auto" w:val="clear"/>
-          </w:tcPr>
-          <w:p>
-            <w:pPr>
-              <w:pStyle w:val="TableContents"/>
-              <w:rPr/>
-            </w:pPr>
-            <w:r>
-              <w:rPr/>
-              <w:t>插入一条新的四元式</w:t>
+              <w:insideH w:val="single" w:sz="2" w:space="0" w:color="000000"/>
+            </w:tcBorders>
+            <w:shd w:fill="auto" w:val="clear"/>
+          </w:tcPr>
+          <w:p>
+            <w:pPr>
+              <w:pStyle w:val="TableContents"/>
+              <w:rPr/>
+            </w:pPr>
+            <w:r>
+              <w:rPr/>
+              <w:t>get(int position)</w:t>
+            </w:r>
+          </w:p>
+        </w:tc>
+        <w:tc>
+          <w:tcPr>
+            <w:tcW w:w="4985" w:type="dxa"/>
+            <w:tcBorders>
+              <w:top w:val="single" w:sz="2" w:space="0" w:color="000000"/>
+              <w:left w:val="single" w:sz="2" w:space="0" w:color="000000"/>
+              <w:bottom w:val="single" w:sz="2" w:space="0" w:color="000000"/>
+              <w:right w:val="single" w:sz="2" w:space="0" w:color="000000"/>
+              <w:insideH w:val="single" w:sz="2" w:space="0" w:color="000000"/>
+              <w:insideV w:val="single" w:sz="2" w:space="0" w:color="000000"/>
+            </w:tcBorders>
+            <w:shd w:fill="auto" w:val="clear"/>
+          </w:tcPr>
+          <w:p>
+            <w:pPr>
+              <w:pStyle w:val="TableContents"/>
+              <w:rPr/>
+            </w:pPr>
+            <w:r>
+              <w:rPr/>
+              <w:t>返回</w:t>
+            </w:r>
+            <w:r>
+              <w:rPr/>
+              <w:t>position</w:t>
+            </w:r>
+            <w:r>
+              <w:rPr/>
+              <w:t>位置的四元式</w:t>
             </w:r>
           </w:p>
         </w:tc>
@@ -2170,86 +2557,29 @@
           <w:tcPr>
             <w:tcW w:w="4986" w:type="dxa"/>
             <w:tcBorders>
-              <w:left w:val="single" w:sz="2" w:space="0" w:color="000000"/>
-              <w:bottom w:val="single" w:sz="2" w:space="0" w:color="000000"/>
-              <w:insideH w:val="single" w:sz="2" w:space="0" w:color="000000"/>
-            </w:tcBorders>
-            <w:shd w:fill="auto" w:val="clear"/>
-          </w:tcPr>
-          <w:p>
-            <w:pPr>
-              <w:pStyle w:val="TableContents"/>
-              <w:rPr/>
-            </w:pPr>
-            <w:r>
-              <w:rPr/>
-              <w:t>get(int position)</w:t>
-            </w:r>
-          </w:p>
-        </w:tc>
-        <w:tc>
-          <w:tcPr>
-            <w:tcW w:w="4986" w:type="dxa"/>
-            <w:tcBorders>
-              <w:left w:val="single" w:sz="2" w:space="0" w:color="000000"/>
-              <w:bottom w:val="single" w:sz="2" w:space="0" w:color="000000"/>
-              <w:right w:val="single" w:sz="2" w:space="0" w:color="000000"/>
-              <w:insideH w:val="single" w:sz="2" w:space="0" w:color="000000"/>
-              <w:insideV w:val="single" w:sz="2" w:space="0" w:color="000000"/>
-            </w:tcBorders>
-            <w:shd w:fill="auto" w:val="clear"/>
-          </w:tcPr>
-          <w:p>
-            <w:pPr>
-              <w:pStyle w:val="TableContents"/>
-              <w:rPr/>
-            </w:pPr>
-            <w:r>
-              <w:rPr/>
-              <w:t>返回</w:t>
-            </w:r>
-            <w:r>
-              <w:rPr/>
-              <w:t>position</w:t>
-            </w:r>
-            <w:r>
-              <w:rPr/>
-              <w:t>位置的四元式</w:t>
-            </w:r>
-          </w:p>
-        </w:tc>
-      </w:tr>
-      <w:tr>
-        <w:trPr/>
-        <w:tc>
-          <w:tcPr>
-            <w:tcW w:w="4986" w:type="dxa"/>
-            <w:tcBorders>
-              <w:left w:val="single" w:sz="2" w:space="0" w:color="000000"/>
-              <w:bottom w:val="single" w:sz="2" w:space="0" w:color="000000"/>
-              <w:insideH w:val="single" w:sz="2" w:space="0" w:color="000000"/>
-            </w:tcBorders>
-            <w:shd w:fill="auto" w:val="clear"/>
-          </w:tcPr>
-          <w:p>
-            <w:pPr>
-              <w:pStyle w:val="TableContents"/>
-              <w:rPr/>
-            </w:pPr>
-            <w:r>
-              <w:rPr/>
-              <w:t>size</w:t>
-            </w:r>
-            <w:r>
-              <w:rPr/>
-              <w:t>()</w:t>
-            </w:r>
-          </w:p>
-        </w:tc>
-        <w:tc>
-          <w:tcPr>
-            <w:tcW w:w="4986" w:type="dxa"/>
-            <w:tcBorders>
+              <w:top w:val="single" w:sz="2" w:space="0" w:color="000000"/>
+              <w:left w:val="single" w:sz="2" w:space="0" w:color="000000"/>
+              <w:bottom w:val="single" w:sz="2" w:space="0" w:color="000000"/>
+              <w:insideH w:val="single" w:sz="2" w:space="0" w:color="000000"/>
+            </w:tcBorders>
+            <w:shd w:fill="auto" w:val="clear"/>
+          </w:tcPr>
+          <w:p>
+            <w:pPr>
+              <w:pStyle w:val="TableContents"/>
+              <w:rPr/>
+            </w:pPr>
+            <w:r>
+              <w:rPr/>
+              <w:t>size()</w:t>
+            </w:r>
+          </w:p>
+        </w:tc>
+        <w:tc>
+          <w:tcPr>
+            <w:tcW w:w="4985" w:type="dxa"/>
+            <w:tcBorders>
+              <w:top w:val="single" w:sz="2" w:space="0" w:color="000000"/>
               <w:left w:val="single" w:sz="2" w:space="0" w:color="000000"/>
               <w:bottom w:val="single" w:sz="2" w:space="0" w:color="000000"/>
               <w:right w:val="single" w:sz="2" w:space="0" w:color="000000"/>
@@ -2274,21 +2604,10 @@
     <w:p>
       <w:pPr>
         <w:pStyle w:val="Normal"/>
-        <w:rPr>
-          <w:b w:val="false"/>
-          <w:b w:val="false"/>
-          <w:bCs w:val="false"/>
-          <w:sz w:val="28"/>
-          <w:szCs w:val="28"/>
-        </w:rPr>
+        <w:rPr/>
       </w:pPr>
       <w:r>
-        <w:rPr>
-          <w:b w:val="false"/>
-          <w:bCs w:val="false"/>
-          <w:sz w:val="28"/>
-          <w:szCs w:val="28"/>
-        </w:rPr>
+        <w:rPr/>
       </w:r>
     </w:p>
     <w:sectPr>

</xml_diff>

<commit_message>
fixed the bug of various locate
</commit_message>
<xml_diff>
--- a/Doc/符号表设计格式.docx
+++ b/Doc/符号表设计格式.docx
@@ -136,7 +136,7 @@
         </w:tblBorders>
         <w:tblCellMar>
           <w:top w:w="55" w:type="dxa"/>
-          <w:left w:w="48" w:type="dxa"/>
+          <w:left w:w="47" w:type="dxa"/>
           <w:bottom w:w="55" w:type="dxa"/>
           <w:right w:w="55" w:type="dxa"/>
         </w:tblCellMar>
@@ -341,7 +341,7 @@
         </w:tblBorders>
         <w:tblCellMar>
           <w:top w:w="55" w:type="dxa"/>
-          <w:left w:w="48" w:type="dxa"/>
+          <w:left w:w="47" w:type="dxa"/>
           <w:bottom w:w="55" w:type="dxa"/>
           <w:right w:w="55" w:type="dxa"/>
         </w:tblCellMar>
@@ -1023,21 +1023,22 @@
         </w:tblBorders>
         <w:tblCellMar>
           <w:top w:w="55" w:type="dxa"/>
-          <w:left w:w="48" w:type="dxa"/>
+          <w:left w:w="47" w:type="dxa"/>
           <w:bottom w:w="55" w:type="dxa"/>
           <w:right w:w="55" w:type="dxa"/>
         </w:tblCellMar>
       </w:tblPr>
       <w:tblGrid>
-        <w:gridCol w:w="3324"/>
-        <w:gridCol w:w="3324"/>
-        <w:gridCol w:w="3324"/>
+        <w:gridCol w:w="2493"/>
+        <w:gridCol w:w="2493"/>
+        <w:gridCol w:w="2493"/>
+        <w:gridCol w:w="2493"/>
       </w:tblGrid>
       <w:tr>
         <w:trPr/>
         <w:tc>
           <w:tcPr>
-            <w:tcW w:w="3324" w:type="dxa"/>
+            <w:tcW w:w="2493" w:type="dxa"/>
             <w:tcBorders>
               <w:top w:val="single" w:sz="2" w:space="0" w:color="000000"/>
               <w:left w:val="single" w:sz="2" w:space="0" w:color="000000"/>
@@ -1067,7 +1068,7 @@
         </w:tc>
         <w:tc>
           <w:tcPr>
-            <w:tcW w:w="3324" w:type="dxa"/>
+            <w:tcW w:w="2493" w:type="dxa"/>
             <w:tcBorders>
               <w:top w:val="single" w:sz="2" w:space="0" w:color="000000"/>
               <w:left w:val="single" w:sz="2" w:space="0" w:color="000000"/>
@@ -1097,14 +1098,12 @@
         </w:tc>
         <w:tc>
           <w:tcPr>
-            <w:tcW w:w="3324" w:type="dxa"/>
-            <w:tcBorders>
-              <w:top w:val="single" w:sz="2" w:space="0" w:color="000000"/>
-              <w:left w:val="single" w:sz="2" w:space="0" w:color="000000"/>
-              <w:bottom w:val="single" w:sz="2" w:space="0" w:color="000000"/>
-              <w:right w:val="single" w:sz="2" w:space="0" w:color="000000"/>
-              <w:insideH w:val="single" w:sz="2" w:space="0" w:color="000000"/>
-              <w:insideV w:val="single" w:sz="2" w:space="0" w:color="000000"/>
+            <w:tcW w:w="2493" w:type="dxa"/>
+            <w:tcBorders>
+              <w:top w:val="single" w:sz="2" w:space="0" w:color="000000"/>
+              <w:left w:val="single" w:sz="2" w:space="0" w:color="000000"/>
+              <w:bottom w:val="single" w:sz="2" w:space="0" w:color="000000"/>
+              <w:insideH w:val="single" w:sz="2" w:space="0" w:color="000000"/>
             </w:tcBorders>
             <w:shd w:fill="auto" w:val="clear"/>
           </w:tcPr>
@@ -1124,6 +1123,30 @@
             <w:r>
               <w:rPr/>
               <w:t>)</w:t>
+            </w:r>
+          </w:p>
+        </w:tc>
+        <w:tc>
+          <w:tcPr>
+            <w:tcW w:w="2493" w:type="dxa"/>
+            <w:tcBorders>
+              <w:top w:val="single" w:sz="2" w:space="0" w:color="000000"/>
+              <w:left w:val="single" w:sz="2" w:space="0" w:color="000000"/>
+              <w:bottom w:val="single" w:sz="2" w:space="0" w:color="000000"/>
+              <w:right w:val="single" w:sz="2" w:space="0" w:color="000000"/>
+              <w:insideH w:val="single" w:sz="2" w:space="0" w:color="000000"/>
+              <w:insideV w:val="single" w:sz="2" w:space="0" w:color="000000"/>
+            </w:tcBorders>
+            <w:shd w:fill="auto" w:val="clear"/>
+          </w:tcPr>
+          <w:p>
+            <w:pPr>
+              <w:pStyle w:val="TableContents"/>
+              <w:rPr/>
+            </w:pPr>
+            <w:r>
+              <w:rPr/>
+              <w:t>Position:int</w:t>
             </w:r>
           </w:p>
         </w:tc>
@@ -1150,7 +1173,7 @@
         </w:tblBorders>
         <w:tblCellMar>
           <w:top w:w="55" w:type="dxa"/>
-          <w:left w:w="48" w:type="dxa"/>
+          <w:left w:w="47" w:type="dxa"/>
           <w:bottom w:w="55" w:type="dxa"/>
           <w:right w:w="55" w:type="dxa"/>
         </w:tblCellMar>
@@ -1335,6 +1358,65 @@
             </w:pPr>
             <w:r>
               <w:rPr/>
+              <w:t>setPosition(int position)</w:t>
+            </w:r>
+          </w:p>
+        </w:tc>
+        <w:tc>
+          <w:tcPr>
+            <w:tcW w:w="4985" w:type="dxa"/>
+            <w:tcBorders>
+              <w:left w:val="single" w:sz="2" w:space="0" w:color="000000"/>
+              <w:right w:val="single" w:sz="2" w:space="0" w:color="000000"/>
+              <w:insideV w:val="single" w:sz="2" w:space="0" w:color="000000"/>
+            </w:tcBorders>
+            <w:shd w:fill="auto" w:val="clear"/>
+          </w:tcPr>
+          <w:p>
+            <w:pPr>
+              <w:pStyle w:val="TableContents"/>
+              <w:rPr/>
+            </w:pPr>
+            <w:r>
+              <w:rPr/>
+              <w:t>设置</w:t>
+            </w:r>
+            <w:r>
+              <w:rPr/>
+              <w:t>position</w:t>
+            </w:r>
+            <w:r>
+              <w:rPr/>
+              <w:t>值</w:t>
+            </w:r>
+            <w:r>
+              <w:rPr/>
+              <w:t>,</w:t>
+            </w:r>
+            <w:r>
+              <w:rPr/>
+              <w:t>用于数组结构体的成员变量寻址</w:t>
+            </w:r>
+          </w:p>
+        </w:tc>
+      </w:tr>
+      <w:tr>
+        <w:trPr/>
+        <w:tc>
+          <w:tcPr>
+            <w:tcW w:w="4986" w:type="dxa"/>
+            <w:tcBorders>
+              <w:left w:val="single" w:sz="2" w:space="0" w:color="000000"/>
+            </w:tcBorders>
+            <w:shd w:fill="auto" w:val="clear"/>
+          </w:tcPr>
+          <w:p>
+            <w:pPr>
+              <w:pStyle w:val="TableContents"/>
+              <w:rPr/>
+            </w:pPr>
+            <w:r>
+              <w:rPr/>
               <w:t>getCategory()</w:t>
             </w:r>
           </w:p>
@@ -1430,8 +1512,6 @@
             <w:tcBorders>
               <w:top w:val="single" w:sz="2" w:space="0" w:color="000000"/>
               <w:left w:val="single" w:sz="2" w:space="0" w:color="000000"/>
-              <w:bottom w:val="single" w:sz="2" w:space="0" w:color="000000"/>
-              <w:insideH w:val="single" w:sz="2" w:space="0" w:color="000000"/>
             </w:tcBorders>
             <w:shd w:fill="auto" w:val="clear"/>
           </w:tcPr>
@@ -1452,9 +1532,7 @@
             <w:tcBorders>
               <w:top w:val="single" w:sz="2" w:space="0" w:color="000000"/>
               <w:left w:val="single" w:sz="2" w:space="0" w:color="000000"/>
-              <w:bottom w:val="single" w:sz="2" w:space="0" w:color="000000"/>
-              <w:right w:val="single" w:sz="2" w:space="0" w:color="000000"/>
-              <w:insideH w:val="single" w:sz="2" w:space="0" w:color="000000"/>
+              <w:right w:val="single" w:sz="2" w:space="0" w:color="000000"/>
               <w:insideV w:val="single" w:sz="2" w:space="0" w:color="000000"/>
             </w:tcBorders>
             <w:shd w:fill="auto" w:val="clear"/>
@@ -1467,6 +1545,65 @@
             <w:r>
               <w:rPr/>
               <w:t>返回活跃信息</w:t>
+            </w:r>
+          </w:p>
+        </w:tc>
+      </w:tr>
+      <w:tr>
+        <w:trPr/>
+        <w:tc>
+          <w:tcPr>
+            <w:tcW w:w="4986" w:type="dxa"/>
+            <w:tcBorders>
+              <w:left w:val="single" w:sz="2" w:space="0" w:color="000000"/>
+              <w:bottom w:val="single" w:sz="2" w:space="0" w:color="000000"/>
+              <w:insideH w:val="single" w:sz="2" w:space="0" w:color="000000"/>
+            </w:tcBorders>
+            <w:shd w:fill="auto" w:val="clear"/>
+          </w:tcPr>
+          <w:p>
+            <w:pPr>
+              <w:pStyle w:val="TableContents"/>
+              <w:rPr/>
+            </w:pPr>
+            <w:r>
+              <w:rPr/>
+              <w:t>get</w:t>
+            </w:r>
+            <w:r>
+              <w:rPr/>
+              <w:t>Position()</w:t>
+            </w:r>
+          </w:p>
+        </w:tc>
+        <w:tc>
+          <w:tcPr>
+            <w:tcW w:w="4985" w:type="dxa"/>
+            <w:tcBorders>
+              <w:left w:val="single" w:sz="2" w:space="0" w:color="000000"/>
+              <w:bottom w:val="single" w:sz="2" w:space="0" w:color="000000"/>
+              <w:right w:val="single" w:sz="2" w:space="0" w:color="000000"/>
+              <w:insideH w:val="single" w:sz="2" w:space="0" w:color="000000"/>
+              <w:insideV w:val="single" w:sz="2" w:space="0" w:color="000000"/>
+            </w:tcBorders>
+            <w:shd w:fill="auto" w:val="clear"/>
+          </w:tcPr>
+          <w:p>
+            <w:pPr>
+              <w:pStyle w:val="TableContents"/>
+              <w:rPr/>
+            </w:pPr>
+            <w:r>
+              <w:rPr/>
+              <w:t>返回</w:t>
+            </w:r>
+            <w:r>
+              <w:rPr/>
+              <w:t>position</w:t>
+            </w:r>
+            <w:r>
+              <w:rPr/>
+              <w:t>值</w:t>
             </w:r>
           </w:p>
         </w:tc>
@@ -1569,7 +1706,7 @@
         </w:tblBorders>
         <w:tblCellMar>
           <w:top w:w="55" w:type="dxa"/>
-          <w:left w:w="48" w:type="dxa"/>
+          <w:left w:w="47" w:type="dxa"/>
           <w:bottom w:w="55" w:type="dxa"/>
           <w:right w:w="55" w:type="dxa"/>
         </w:tblCellMar>
@@ -1682,7 +1819,7 @@
         </w:tblBorders>
         <w:tblCellMar>
           <w:top w:w="55" w:type="dxa"/>
-          <w:left w:w="48" w:type="dxa"/>
+          <w:left w:w="47" w:type="dxa"/>
           <w:bottom w:w="55" w:type="dxa"/>
           <w:right w:w="55" w:type="dxa"/>
         </w:tblCellMar>
@@ -1999,7 +2136,7 @@
         </w:tblBorders>
         <w:tblCellMar>
           <w:top w:w="55" w:type="dxa"/>
-          <w:left w:w="48" w:type="dxa"/>
+          <w:left w:w="47" w:type="dxa"/>
           <w:bottom w:w="55" w:type="dxa"/>
           <w:right w:w="55" w:type="dxa"/>
         </w:tblCellMar>
@@ -2065,7 +2202,7 @@
         </w:tblBorders>
         <w:tblCellMar>
           <w:top w:w="55" w:type="dxa"/>
-          <w:left w:w="48" w:type="dxa"/>
+          <w:left w:w="47" w:type="dxa"/>
           <w:bottom w:w="55" w:type="dxa"/>
           <w:right w:w="55" w:type="dxa"/>
         </w:tblCellMar>
@@ -2416,7 +2553,7 @@
         </w:tblBorders>
         <w:tblCellMar>
           <w:top w:w="55" w:type="dxa"/>
-          <w:left w:w="51" w:type="dxa"/>
+          <w:left w:w="50" w:type="dxa"/>
           <w:bottom w:w="55" w:type="dxa"/>
           <w:right w:w="55" w:type="dxa"/>
         </w:tblCellMar>
@@ -2621,7 +2758,7 @@
         </w:tblBorders>
         <w:tblCellMar>
           <w:top w:w="55" w:type="dxa"/>
-          <w:left w:w="51" w:type="dxa"/>
+          <w:left w:w="50" w:type="dxa"/>
           <w:bottom w:w="55" w:type="dxa"/>
           <w:right w:w="55" w:type="dxa"/>
         </w:tblCellMar>
@@ -3131,7 +3268,7 @@
         </w:tblBorders>
         <w:tblCellMar>
           <w:top w:w="55" w:type="dxa"/>
-          <w:left w:w="54" w:type="dxa"/>
+          <w:left w:w="53" w:type="dxa"/>
           <w:bottom w:w="55" w:type="dxa"/>
           <w:right w:w="55" w:type="dxa"/>
         </w:tblCellMar>
@@ -3279,14 +3416,14 @@
         </w:tblBorders>
         <w:tblCellMar>
           <w:top w:w="55" w:type="dxa"/>
-          <w:left w:w="54" w:type="dxa"/>
+          <w:left w:w="53" w:type="dxa"/>
           <w:bottom w:w="55" w:type="dxa"/>
           <w:right w:w="55" w:type="dxa"/>
         </w:tblCellMar>
       </w:tblPr>
       <w:tblGrid>
         <w:gridCol w:w="4986"/>
-        <w:gridCol w:w="4986"/>
+        <w:gridCol w:w="4985"/>
       </w:tblGrid>
       <w:tr>
         <w:trPr/>
@@ -3324,25 +3461,184 @@
         </w:tc>
         <w:tc>
           <w:tcPr>
+            <w:tcW w:w="4985" w:type="dxa"/>
+            <w:tcBorders>
+              <w:top w:val="single" w:sz="2" w:space="0" w:color="000000"/>
+              <w:left w:val="single" w:sz="2" w:space="0" w:color="000000"/>
+              <w:bottom w:val="single" w:sz="2" w:space="0" w:color="000000"/>
+              <w:right w:val="single" w:sz="2" w:space="0" w:color="000000"/>
+              <w:insideH w:val="single" w:sz="2" w:space="0" w:color="000000"/>
+              <w:insideV w:val="single" w:sz="2" w:space="0" w:color="000000"/>
+            </w:tcBorders>
+            <w:shd w:fill="auto" w:val="clear"/>
+          </w:tcPr>
+          <w:p>
+            <w:pPr>
+              <w:pStyle w:val="TableContents"/>
+              <w:rPr/>
+            </w:pPr>
+            <w:r>
+              <w:rPr/>
+              <w:t>获取第</w:t>
+            </w:r>
+            <w:r>
+              <w:rPr/>
+              <w:t>position</w:t>
+            </w:r>
+            <w:r>
+              <w:rPr/>
+              <w:t>项</w:t>
+            </w:r>
+            <w:r>
+              <w:rPr/>
+              <w:t>length</w:t>
+            </w:r>
+          </w:p>
+        </w:tc>
+      </w:tr>
+      <w:tr>
+        <w:trPr/>
+        <w:tc>
+          <w:tcPr>
             <w:tcW w:w="4986" w:type="dxa"/>
             <w:tcBorders>
               <w:top w:val="single" w:sz="2" w:space="0" w:color="000000"/>
               <w:left w:val="single" w:sz="2" w:space="0" w:color="000000"/>
               <w:bottom w:val="single" w:sz="2" w:space="0" w:color="000000"/>
-              <w:right w:val="single" w:sz="2" w:space="0" w:color="000000"/>
-              <w:insideH w:val="single" w:sz="2" w:space="0" w:color="000000"/>
-              <w:insideV w:val="single" w:sz="2" w:space="0" w:color="000000"/>
-            </w:tcBorders>
-            <w:shd w:fill="auto" w:val="clear"/>
-          </w:tcPr>
-          <w:p>
-            <w:pPr>
-              <w:pStyle w:val="TableContents"/>
-              <w:rPr/>
-            </w:pPr>
-            <w:r>
-              <w:rPr/>
-              <w:t>获取第</w:t>
+              <w:insideH w:val="single" w:sz="2" w:space="0" w:color="000000"/>
+            </w:tcBorders>
+            <w:shd w:fill="auto" w:val="clear"/>
+          </w:tcPr>
+          <w:p>
+            <w:pPr>
+              <w:pStyle w:val="TableContents"/>
+              <w:rPr/>
+            </w:pPr>
+            <w:r>
+              <w:rPr/>
+              <w:t>getSize(int position)</w:t>
+            </w:r>
+          </w:p>
+        </w:tc>
+        <w:tc>
+          <w:tcPr>
+            <w:tcW w:w="4985" w:type="dxa"/>
+            <w:tcBorders>
+              <w:top w:val="single" w:sz="2" w:space="0" w:color="000000"/>
+              <w:left w:val="single" w:sz="2" w:space="0" w:color="000000"/>
+              <w:bottom w:val="single" w:sz="2" w:space="0" w:color="000000"/>
+              <w:right w:val="single" w:sz="2" w:space="0" w:color="000000"/>
+              <w:insideH w:val="single" w:sz="2" w:space="0" w:color="000000"/>
+              <w:insideV w:val="single" w:sz="2" w:space="0" w:color="000000"/>
+            </w:tcBorders>
+            <w:shd w:fill="auto" w:val="clear"/>
+          </w:tcPr>
+          <w:p>
+            <w:pPr>
+              <w:pStyle w:val="TableContents"/>
+              <w:rPr/>
+            </w:pPr>
+            <w:r>
+              <w:rPr/>
+              <w:t>...size</w:t>
+            </w:r>
+          </w:p>
+        </w:tc>
+      </w:tr>
+      <w:tr>
+        <w:trPr/>
+        <w:tc>
+          <w:tcPr>
+            <w:tcW w:w="4986" w:type="dxa"/>
+            <w:tcBorders>
+              <w:top w:val="single" w:sz="2" w:space="0" w:color="000000"/>
+              <w:left w:val="single" w:sz="2" w:space="0" w:color="000000"/>
+              <w:bottom w:val="single" w:sz="2" w:space="0" w:color="000000"/>
+              <w:insideH w:val="single" w:sz="2" w:space="0" w:color="000000"/>
+            </w:tcBorders>
+            <w:shd w:fill="auto" w:val="clear"/>
+          </w:tcPr>
+          <w:p>
+            <w:pPr>
+              <w:pStyle w:val="TableContents"/>
+              <w:rPr/>
+            </w:pPr>
+            <w:r>
+              <w:rPr/>
+              <w:t>getType(int position)</w:t>
+            </w:r>
+          </w:p>
+        </w:tc>
+        <w:tc>
+          <w:tcPr>
+            <w:tcW w:w="4985" w:type="dxa"/>
+            <w:tcBorders>
+              <w:top w:val="single" w:sz="2" w:space="0" w:color="000000"/>
+              <w:left w:val="single" w:sz="2" w:space="0" w:color="000000"/>
+              <w:bottom w:val="single" w:sz="2" w:space="0" w:color="000000"/>
+              <w:right w:val="single" w:sz="2" w:space="0" w:color="000000"/>
+              <w:insideH w:val="single" w:sz="2" w:space="0" w:color="000000"/>
+              <w:insideV w:val="single" w:sz="2" w:space="0" w:color="000000"/>
+            </w:tcBorders>
+            <w:shd w:fill="auto" w:val="clear"/>
+          </w:tcPr>
+          <w:p>
+            <w:pPr>
+              <w:pStyle w:val="TableContents"/>
+              <w:rPr/>
+            </w:pPr>
+            <w:r>
+              <w:rPr/>
+              <w:t>...type</w:t>
+            </w:r>
+          </w:p>
+        </w:tc>
+      </w:tr>
+      <w:tr>
+        <w:trPr/>
+        <w:tc>
+          <w:tcPr>
+            <w:tcW w:w="4986" w:type="dxa"/>
+            <w:tcBorders>
+              <w:top w:val="single" w:sz="2" w:space="0" w:color="000000"/>
+              <w:left w:val="single" w:sz="2" w:space="0" w:color="000000"/>
+              <w:bottom w:val="single" w:sz="2" w:space="0" w:color="000000"/>
+              <w:insideH w:val="single" w:sz="2" w:space="0" w:color="000000"/>
+            </w:tcBorders>
+            <w:shd w:fill="auto" w:val="clear"/>
+          </w:tcPr>
+          <w:p>
+            <w:pPr>
+              <w:pStyle w:val="TableContents"/>
+              <w:rPr/>
+            </w:pPr>
+            <w:r>
+              <w:rPr/>
+              <w:t>setLength(int position)</w:t>
+            </w:r>
+          </w:p>
+        </w:tc>
+        <w:tc>
+          <w:tcPr>
+            <w:tcW w:w="4985" w:type="dxa"/>
+            <w:tcBorders>
+              <w:top w:val="single" w:sz="2" w:space="0" w:color="000000"/>
+              <w:left w:val="single" w:sz="2" w:space="0" w:color="000000"/>
+              <w:bottom w:val="single" w:sz="2" w:space="0" w:color="000000"/>
+              <w:right w:val="single" w:sz="2" w:space="0" w:color="000000"/>
+              <w:insideH w:val="single" w:sz="2" w:space="0" w:color="000000"/>
+              <w:insideV w:val="single" w:sz="2" w:space="0" w:color="000000"/>
+            </w:tcBorders>
+            <w:shd w:fill="auto" w:val="clear"/>
+          </w:tcPr>
+          <w:p>
+            <w:pPr>
+              <w:pStyle w:val="TableContents"/>
+              <w:rPr/>
+            </w:pPr>
+            <w:r>
+              <w:rPr/>
+              <w:t>设置第</w:t>
             </w:r>
             <w:r>
               <w:rPr/>
@@ -3350,7 +3646,7 @@
             </w:r>
             <w:r>
               <w:rPr/>
-              <w:t>项</w:t>
+              <w:t>项的</w:t>
             </w:r>
             <w:r>
               <w:rPr/>
@@ -3365,218 +3661,56 @@
           <w:tcPr>
             <w:tcW w:w="4986" w:type="dxa"/>
             <w:tcBorders>
-              <w:left w:val="single" w:sz="2" w:space="0" w:color="000000"/>
-              <w:bottom w:val="single" w:sz="2" w:space="0" w:color="000000"/>
-              <w:insideH w:val="single" w:sz="2" w:space="0" w:color="000000"/>
-            </w:tcBorders>
-            <w:shd w:fill="auto" w:val="clear"/>
-          </w:tcPr>
-          <w:p>
-            <w:pPr>
-              <w:pStyle w:val="TableContents"/>
-              <w:rPr/>
-            </w:pPr>
-            <w:r>
-              <w:rPr/>
-              <w:t>getSize(int position)</w:t>
-            </w:r>
-          </w:p>
-        </w:tc>
+              <w:top w:val="single" w:sz="2" w:space="0" w:color="000000"/>
+              <w:left w:val="single" w:sz="2" w:space="0" w:color="000000"/>
+              <w:bottom w:val="single" w:sz="2" w:space="0" w:color="000000"/>
+              <w:insideH w:val="single" w:sz="2" w:space="0" w:color="000000"/>
+            </w:tcBorders>
+            <w:shd w:fill="auto" w:val="clear"/>
+          </w:tcPr>
+          <w:p>
+            <w:pPr>
+              <w:pStyle w:val="TableContents"/>
+              <w:rPr/>
+            </w:pPr>
+            <w:r>
+              <w:rPr/>
+              <w:t>setType(int position)</w:t>
+            </w:r>
+          </w:p>
+        </w:tc>
+        <w:tc>
+          <w:tcPr>
+            <w:tcW w:w="4985" w:type="dxa"/>
+            <w:tcBorders>
+              <w:top w:val="single" w:sz="2" w:space="0" w:color="000000"/>
+              <w:left w:val="single" w:sz="2" w:space="0" w:color="000000"/>
+              <w:bottom w:val="single" w:sz="2" w:space="0" w:color="000000"/>
+              <w:right w:val="single" w:sz="2" w:space="0" w:color="000000"/>
+              <w:insideH w:val="single" w:sz="2" w:space="0" w:color="000000"/>
+              <w:insideV w:val="single" w:sz="2" w:space="0" w:color="000000"/>
+            </w:tcBorders>
+            <w:shd w:fill="auto" w:val="clear"/>
+          </w:tcPr>
+          <w:p>
+            <w:pPr>
+              <w:pStyle w:val="TableContents"/>
+              <w:rPr/>
+            </w:pPr>
+            <w:r>
+              <w:rPr/>
+              <w:t>...type</w:t>
+            </w:r>
+          </w:p>
+        </w:tc>
+      </w:tr>
+      <w:tr>
+        <w:trPr/>
         <w:tc>
           <w:tcPr>
             <w:tcW w:w="4986" w:type="dxa"/>
             <w:tcBorders>
-              <w:left w:val="single" w:sz="2" w:space="0" w:color="000000"/>
-              <w:bottom w:val="single" w:sz="2" w:space="0" w:color="000000"/>
-              <w:right w:val="single" w:sz="2" w:space="0" w:color="000000"/>
-              <w:insideH w:val="single" w:sz="2" w:space="0" w:color="000000"/>
-              <w:insideV w:val="single" w:sz="2" w:space="0" w:color="000000"/>
-            </w:tcBorders>
-            <w:shd w:fill="auto" w:val="clear"/>
-          </w:tcPr>
-          <w:p>
-            <w:pPr>
-              <w:pStyle w:val="TableContents"/>
-              <w:rPr/>
-            </w:pPr>
-            <w:r>
-              <w:rPr/>
-              <w:t>...</w:t>
-            </w:r>
-            <w:r>
-              <w:rPr/>
-              <w:t>size</w:t>
-            </w:r>
-          </w:p>
-        </w:tc>
-      </w:tr>
-      <w:tr>
-        <w:trPr/>
-        <w:tc>
-          <w:tcPr>
-            <w:tcW w:w="4986" w:type="dxa"/>
-            <w:tcBorders>
-              <w:left w:val="single" w:sz="2" w:space="0" w:color="000000"/>
-              <w:bottom w:val="single" w:sz="2" w:space="0" w:color="000000"/>
-              <w:insideH w:val="single" w:sz="2" w:space="0" w:color="000000"/>
-            </w:tcBorders>
-            <w:shd w:fill="auto" w:val="clear"/>
-          </w:tcPr>
-          <w:p>
-            <w:pPr>
-              <w:pStyle w:val="TableContents"/>
-              <w:rPr/>
-            </w:pPr>
-            <w:r>
-              <w:rPr/>
-              <w:t>getType(int position)</w:t>
-            </w:r>
-          </w:p>
-        </w:tc>
-        <w:tc>
-          <w:tcPr>
-            <w:tcW w:w="4986" w:type="dxa"/>
-            <w:tcBorders>
-              <w:left w:val="single" w:sz="2" w:space="0" w:color="000000"/>
-              <w:bottom w:val="single" w:sz="2" w:space="0" w:color="000000"/>
-              <w:right w:val="single" w:sz="2" w:space="0" w:color="000000"/>
-              <w:insideH w:val="single" w:sz="2" w:space="0" w:color="000000"/>
-              <w:insideV w:val="single" w:sz="2" w:space="0" w:color="000000"/>
-            </w:tcBorders>
-            <w:shd w:fill="auto" w:val="clear"/>
-          </w:tcPr>
-          <w:p>
-            <w:pPr>
-              <w:pStyle w:val="TableContents"/>
-              <w:rPr/>
-            </w:pPr>
-            <w:r>
-              <w:rPr/>
-              <w:t>...</w:t>
-            </w:r>
-            <w:r>
-              <w:rPr/>
-              <w:t>type</w:t>
-            </w:r>
-          </w:p>
-        </w:tc>
-      </w:tr>
-      <w:tr>
-        <w:trPr/>
-        <w:tc>
-          <w:tcPr>
-            <w:tcW w:w="4986" w:type="dxa"/>
-            <w:tcBorders>
-              <w:left w:val="single" w:sz="2" w:space="0" w:color="000000"/>
-              <w:bottom w:val="single" w:sz="2" w:space="0" w:color="000000"/>
-              <w:insideH w:val="single" w:sz="2" w:space="0" w:color="000000"/>
-            </w:tcBorders>
-            <w:shd w:fill="auto" w:val="clear"/>
-          </w:tcPr>
-          <w:p>
-            <w:pPr>
-              <w:pStyle w:val="TableContents"/>
-              <w:rPr/>
-            </w:pPr>
-            <w:r>
-              <w:rPr/>
-              <w:t>setLength(int position)</w:t>
-            </w:r>
-          </w:p>
-        </w:tc>
-        <w:tc>
-          <w:tcPr>
-            <w:tcW w:w="4986" w:type="dxa"/>
-            <w:tcBorders>
-              <w:left w:val="single" w:sz="2" w:space="0" w:color="000000"/>
-              <w:bottom w:val="single" w:sz="2" w:space="0" w:color="000000"/>
-              <w:right w:val="single" w:sz="2" w:space="0" w:color="000000"/>
-              <w:insideH w:val="single" w:sz="2" w:space="0" w:color="000000"/>
-              <w:insideV w:val="single" w:sz="2" w:space="0" w:color="000000"/>
-            </w:tcBorders>
-            <w:shd w:fill="auto" w:val="clear"/>
-          </w:tcPr>
-          <w:p>
-            <w:pPr>
-              <w:pStyle w:val="TableContents"/>
-              <w:rPr/>
-            </w:pPr>
-            <w:r>
-              <w:rPr/>
-              <w:t>设置第</w:t>
-            </w:r>
-            <w:r>
-              <w:rPr/>
-              <w:t>position</w:t>
-            </w:r>
-            <w:r>
-              <w:rPr/>
-              <w:t>项的</w:t>
-            </w:r>
-            <w:r>
-              <w:rPr/>
-              <w:t>length</w:t>
-            </w:r>
-          </w:p>
-        </w:tc>
-      </w:tr>
-      <w:tr>
-        <w:trPr/>
-        <w:tc>
-          <w:tcPr>
-            <w:tcW w:w="4986" w:type="dxa"/>
-            <w:tcBorders>
-              <w:left w:val="single" w:sz="2" w:space="0" w:color="000000"/>
-              <w:bottom w:val="single" w:sz="2" w:space="0" w:color="000000"/>
-              <w:insideH w:val="single" w:sz="2" w:space="0" w:color="000000"/>
-            </w:tcBorders>
-            <w:shd w:fill="auto" w:val="clear"/>
-          </w:tcPr>
-          <w:p>
-            <w:pPr>
-              <w:pStyle w:val="TableContents"/>
-              <w:rPr/>
-            </w:pPr>
-            <w:r>
-              <w:rPr/>
-              <w:t>setType(int position)</w:t>
-            </w:r>
-          </w:p>
-        </w:tc>
-        <w:tc>
-          <w:tcPr>
-            <w:tcW w:w="4986" w:type="dxa"/>
-            <w:tcBorders>
-              <w:left w:val="single" w:sz="2" w:space="0" w:color="000000"/>
-              <w:bottom w:val="single" w:sz="2" w:space="0" w:color="000000"/>
-              <w:right w:val="single" w:sz="2" w:space="0" w:color="000000"/>
-              <w:insideH w:val="single" w:sz="2" w:space="0" w:color="000000"/>
-              <w:insideV w:val="single" w:sz="2" w:space="0" w:color="000000"/>
-            </w:tcBorders>
-            <w:shd w:fill="auto" w:val="clear"/>
-          </w:tcPr>
-          <w:p>
-            <w:pPr>
-              <w:pStyle w:val="TableContents"/>
-              <w:rPr/>
-            </w:pPr>
-            <w:r>
-              <w:rPr/>
-              <w:t>...</w:t>
-            </w:r>
-            <w:r>
-              <w:rPr/>
-              <w:t>type</w:t>
-            </w:r>
-          </w:p>
-        </w:tc>
-      </w:tr>
-      <w:tr>
-        <w:trPr/>
-        <w:tc>
-          <w:tcPr>
-            <w:tcW w:w="4986" w:type="dxa"/>
-            <w:tcBorders>
+              <w:top w:val="single" w:sz="2" w:space="0" w:color="000000"/>
               <w:left w:val="single" w:sz="2" w:space="0" w:color="000000"/>
               <w:bottom w:val="single" w:sz="2" w:space="0" w:color="000000"/>
               <w:insideH w:val="single" w:sz="2" w:space="0" w:color="000000"/>
@@ -3596,28 +3730,25 @@
         </w:tc>
         <w:tc>
           <w:tcPr>
-            <w:tcW w:w="4986" w:type="dxa"/>
-            <w:tcBorders>
-              <w:left w:val="single" w:sz="2" w:space="0" w:color="000000"/>
-              <w:bottom w:val="single" w:sz="2" w:space="0" w:color="000000"/>
-              <w:right w:val="single" w:sz="2" w:space="0" w:color="000000"/>
-              <w:insideH w:val="single" w:sz="2" w:space="0" w:color="000000"/>
-              <w:insideV w:val="single" w:sz="2" w:space="0" w:color="000000"/>
-            </w:tcBorders>
-            <w:shd w:fill="auto" w:val="clear"/>
-          </w:tcPr>
-          <w:p>
-            <w:pPr>
-              <w:pStyle w:val="TableContents"/>
-              <w:rPr/>
-            </w:pPr>
-            <w:r>
-              <w:rPr/>
-              <w:t>...</w:t>
-            </w:r>
-            <w:r>
-              <w:rPr/>
-              <w:t>size</w:t>
+            <w:tcW w:w="4985" w:type="dxa"/>
+            <w:tcBorders>
+              <w:top w:val="single" w:sz="2" w:space="0" w:color="000000"/>
+              <w:left w:val="single" w:sz="2" w:space="0" w:color="000000"/>
+              <w:bottom w:val="single" w:sz="2" w:space="0" w:color="000000"/>
+              <w:right w:val="single" w:sz="2" w:space="0" w:color="000000"/>
+              <w:insideH w:val="single" w:sz="2" w:space="0" w:color="000000"/>
+              <w:insideV w:val="single" w:sz="2" w:space="0" w:color="000000"/>
+            </w:tcBorders>
+            <w:shd w:fill="auto" w:val="clear"/>
+          </w:tcPr>
+          <w:p>
+            <w:pPr>
+              <w:pStyle w:val="TableContents"/>
+              <w:rPr/>
+            </w:pPr>
+            <w:r>
+              <w:rPr/>
+              <w:t>...size</w:t>
             </w:r>
           </w:p>
         </w:tc>
@@ -3626,21 +3757,10 @@
     <w:p>
       <w:pPr>
         <w:pStyle w:val="Normal"/>
-        <w:rPr>
-          <w:b w:val="false"/>
-          <w:b w:val="false"/>
-          <w:bCs w:val="false"/>
-          <w:sz w:val="28"/>
-          <w:szCs w:val="28"/>
-        </w:rPr>
+        <w:rPr/>
       </w:pPr>
       <w:r>
-        <w:rPr>
-          <w:b w:val="false"/>
-          <w:bCs w:val="false"/>
-          <w:sz w:val="28"/>
-          <w:szCs w:val="28"/>
-        </w:rPr>
+        <w:rPr/>
       </w:r>
     </w:p>
     <w:sectPr>

</xml_diff>